<commit_message>
little changes in aps
</commit_message>
<xml_diff>
--- a/Pflichtenheft/Arbeitspakete Frontend/Arbeitspakete_Frontend_Tarik.docx
+++ b/Pflichtenheft/Arbeitspakete Frontend/Arbeitspakete_Frontend_Tarik.docx
@@ -150,23 +150,13 @@
                 <w:lang w:eastAsia="de-DE"/>
               </w:rPr>
             </w:pPr>
-            <w:proofErr w:type="spellStart"/>
-            <w:r>
-              <w:rPr>
-                <w:rFonts w:ascii="Calibri" w:eastAsia="Times New Roman" w:hAnsi="Calibri" w:cs="Calibri"/>
-                <w:color w:val="000000"/>
-                <w:lang w:eastAsia="de-DE"/>
-              </w:rPr>
-              <w:t>Estimated</w:t>
-            </w:r>
-            <w:proofErr w:type="spellEnd"/>
-            <w:r>
-              <w:rPr>
-                <w:rFonts w:ascii="Calibri" w:eastAsia="Times New Roman" w:hAnsi="Calibri" w:cs="Calibri"/>
-                <w:color w:val="000000"/>
-                <w:lang w:eastAsia="de-DE"/>
-              </w:rPr>
-              <w:t xml:space="preserve"> Time</w:t>
+            <w:r>
+              <w:rPr>
+                <w:rFonts w:ascii="Calibri" w:eastAsia="Times New Roman" w:hAnsi="Calibri" w:cs="Calibri"/>
+                <w:color w:val="000000"/>
+                <w:lang w:eastAsia="de-DE"/>
+              </w:rPr>
+              <w:t>Estimated Time</w:t>
             </w:r>
           </w:p>
         </w:tc>
@@ -271,7 +261,15 @@
                 <w:color w:val="000000"/>
                 <w:lang w:eastAsia="de-DE"/>
               </w:rPr>
-              <w:t>1h</w:t>
+              <w:t>0.5</w:t>
+            </w:r>
+            <w:r>
+              <w:rPr>
+                <w:rFonts w:ascii="Calibri" w:eastAsia="Times New Roman" w:hAnsi="Calibri" w:cs="Calibri"/>
+                <w:color w:val="000000"/>
+                <w:lang w:eastAsia="de-DE"/>
+              </w:rPr>
+              <w:t>h</w:t>
             </w:r>
           </w:p>
         </w:tc>
@@ -422,7 +420,6 @@
                 <w:lang w:eastAsia="de-DE"/>
               </w:rPr>
             </w:pPr>
-            <w:proofErr w:type="spellStart"/>
             <w:r>
               <w:rPr>
                 <w:rFonts w:ascii="Calibri" w:eastAsia="Times New Roman" w:hAnsi="Calibri" w:cs="Calibri"/>
@@ -431,7 +428,6 @@
               </w:rPr>
               <w:t>Footer</w:t>
             </w:r>
-            <w:proofErr w:type="spellEnd"/>
           </w:p>
         </w:tc>
         <w:tc>
@@ -881,7 +877,7 @@
       </w:tblPr>
       <w:tblGrid>
         <w:gridCol w:w="1048"/>
-        <w:gridCol w:w="5123"/>
+        <w:gridCol w:w="5200"/>
         <w:gridCol w:w="1531"/>
       </w:tblGrid>
       <w:tr>
@@ -919,25 +915,7 @@
                 <w:color w:val="000000"/>
                 <w:lang w:eastAsia="de-DE"/>
               </w:rPr>
-              <w:t xml:space="preserve">index.html </w:t>
-            </w:r>
-            <w:proofErr w:type="spellStart"/>
-            <w:r>
-              <w:rPr>
-                <w:rFonts w:ascii="Calibri" w:eastAsia="Times New Roman" w:hAnsi="Calibri" w:cs="Calibri"/>
-                <w:color w:val="000000"/>
-                <w:lang w:eastAsia="de-DE"/>
-              </w:rPr>
-              <w:t>extends</w:t>
-            </w:r>
-            <w:proofErr w:type="spellEnd"/>
-            <w:r>
-              <w:rPr>
-                <w:rFonts w:ascii="Calibri" w:eastAsia="Times New Roman" w:hAnsi="Calibri" w:cs="Calibri"/>
-                <w:color w:val="000000"/>
-                <w:lang w:eastAsia="de-DE"/>
-              </w:rPr>
-              <w:t xml:space="preserve"> base.html</w:t>
+              <w:t>index.html extends base.html</w:t>
             </w:r>
           </w:p>
         </w:tc>
@@ -1035,23 +1013,13 @@
                 <w:lang w:eastAsia="de-DE"/>
               </w:rPr>
             </w:pPr>
-            <w:proofErr w:type="spellStart"/>
-            <w:r>
-              <w:rPr>
-                <w:rFonts w:ascii="Calibri" w:eastAsia="Times New Roman" w:hAnsi="Calibri" w:cs="Calibri"/>
-                <w:color w:val="000000"/>
-                <w:lang w:eastAsia="de-DE"/>
-              </w:rPr>
-              <w:t>Estimated</w:t>
-            </w:r>
-            <w:proofErr w:type="spellEnd"/>
-            <w:r>
-              <w:rPr>
-                <w:rFonts w:ascii="Calibri" w:eastAsia="Times New Roman" w:hAnsi="Calibri" w:cs="Calibri"/>
-                <w:color w:val="000000"/>
-                <w:lang w:eastAsia="de-DE"/>
-              </w:rPr>
-              <w:t xml:space="preserve"> Time</w:t>
+            <w:r>
+              <w:rPr>
+                <w:rFonts w:ascii="Calibri" w:eastAsia="Times New Roman" w:hAnsi="Calibri" w:cs="Calibri"/>
+                <w:color w:val="000000"/>
+                <w:lang w:eastAsia="de-DE"/>
+              </w:rPr>
+              <w:t>Estimated Time</w:t>
             </w:r>
           </w:p>
         </w:tc>
@@ -1628,18 +1596,8 @@
                 <w:color w:val="000000"/>
                 <w:lang w:eastAsia="de-DE"/>
               </w:rPr>
-              <w:t xml:space="preserve">1h </w:t>
-            </w:r>
-            <w:proofErr w:type="spellStart"/>
-            <w:r>
-              <w:rPr>
-                <w:rFonts w:ascii="Calibri" w:eastAsia="Times New Roman" w:hAnsi="Calibri" w:cs="Calibri"/>
-                <w:color w:val="000000"/>
-                <w:lang w:eastAsia="de-DE"/>
-              </w:rPr>
-              <w:t>each</w:t>
-            </w:r>
-            <w:proofErr w:type="spellEnd"/>
+              <w:t>1h each</w:t>
+            </w:r>
           </w:p>
         </w:tc>
       </w:tr>
@@ -1904,7 +1862,6 @@
                 <w:lang w:eastAsia="de-DE"/>
               </w:rPr>
             </w:pPr>
-            <w:proofErr w:type="spellStart"/>
             <w:r>
               <w:rPr>
                 <w:rFonts w:ascii="Calibri" w:eastAsia="Times New Roman" w:hAnsi="Calibri" w:cs="Calibri"/>
@@ -1919,60 +1876,31 @@
                 <w:color w:val="000000"/>
                 <w:lang w:eastAsia="de-DE"/>
               </w:rPr>
-              <w:t>.click</w:t>
-            </w:r>
-            <w:proofErr w:type="spellEnd"/>
-            <w:r>
-              <w:rPr>
-                <w:rFonts w:ascii="Calibri" w:eastAsia="Times New Roman" w:hAnsi="Calibri" w:cs="Calibri"/>
-                <w:color w:val="000000"/>
-                <w:lang w:eastAsia="de-DE"/>
-              </w:rPr>
-              <w:t>(</w:t>
-            </w:r>
-            <w:r>
-              <w:rPr>
-                <w:rFonts w:ascii="Calibri" w:eastAsia="Times New Roman" w:hAnsi="Calibri" w:cs="Calibri"/>
-                <w:color w:val="000000"/>
-                <w:lang w:eastAsia="de-DE"/>
-              </w:rPr>
-              <w:t>&lt;</w:t>
-            </w:r>
-            <w:proofErr w:type="spellStart"/>
-            <w:r>
-              <w:rPr>
-                <w:rFonts w:ascii="Calibri" w:eastAsia="Times New Roman" w:hAnsi="Calibri" w:cs="Calibri"/>
-                <w:color w:val="000000"/>
-                <w:lang w:eastAsia="de-DE"/>
-              </w:rPr>
-              <w:t>showNewWahlleite</w:t>
-            </w:r>
-            <w:proofErr w:type="spellEnd"/>
-            <w:r>
-              <w:rPr>
-                <w:rFonts w:ascii="Calibri" w:eastAsia="Times New Roman" w:hAnsi="Calibri" w:cs="Calibri"/>
-                <w:color w:val="000000"/>
-                <w:lang w:eastAsia="de-DE"/>
-              </w:rPr>
-              <w:t>&gt;&lt;</w:t>
-            </w:r>
-            <w:proofErr w:type="spellStart"/>
-            <w:r>
-              <w:rPr>
-                <w:rFonts w:ascii="Calibri" w:eastAsia="Times New Roman" w:hAnsi="Calibri" w:cs="Calibri"/>
-                <w:color w:val="000000"/>
-                <w:lang w:eastAsia="de-DE"/>
-              </w:rPr>
-              <w:t>sentToAPI</w:t>
-            </w:r>
-            <w:proofErr w:type="spellEnd"/>
-            <w:r>
-              <w:rPr>
-                <w:rFonts w:ascii="Calibri" w:eastAsia="Times New Roman" w:hAnsi="Calibri" w:cs="Calibri"/>
-                <w:color w:val="000000"/>
-                <w:lang w:eastAsia="de-DE"/>
-              </w:rPr>
-              <w:t>&gt;</w:t>
+              <w:t>.click(</w:t>
+            </w:r>
+            <w:r>
+              <w:rPr>
+                <w:rFonts w:ascii="Calibri" w:eastAsia="Times New Roman" w:hAnsi="Calibri" w:cs="Calibri"/>
+                <w:color w:val="000000"/>
+                <w:lang w:eastAsia="de-DE"/>
+              </w:rPr>
+              <w:t>&lt;showNewWahlleite</w:t>
+            </w:r>
+            <w:r>
+              <w:rPr>
+                <w:rFonts w:ascii="Calibri" w:eastAsia="Times New Roman" w:hAnsi="Calibri" w:cs="Calibri"/>
+                <w:color w:val="000000"/>
+                <w:lang w:eastAsia="de-DE"/>
+              </w:rPr>
+              <w:t>r</w:t>
+            </w:r>
+            <w:r>
+              <w:rPr>
+                <w:rFonts w:ascii="Calibri" w:eastAsia="Times New Roman" w:hAnsi="Calibri" w:cs="Calibri"/>
+                <w:color w:val="000000"/>
+                <w:lang w:eastAsia="de-DE"/>
+              </w:rPr>
+              <w:t>&gt;&lt;sentToAPI&gt;</w:t>
             </w:r>
             <w:r>
               <w:rPr>
@@ -2068,41 +1996,13 @@
                 <w:lang w:eastAsia="de-DE"/>
               </w:rPr>
             </w:pPr>
-            <w:proofErr w:type="spellStart"/>
-            <w:r>
-              <w:rPr>
-                <w:rFonts w:ascii="Calibri" w:eastAsia="Times New Roman" w:hAnsi="Calibri" w:cs="Calibri"/>
-                <w:color w:val="000000"/>
-                <w:lang w:eastAsia="de-DE"/>
-              </w:rPr>
-              <w:t>Bearbeiten.click</w:t>
-            </w:r>
-            <w:proofErr w:type="spellEnd"/>
-            <w:r>
-              <w:rPr>
-                <w:rFonts w:ascii="Calibri" w:eastAsia="Times New Roman" w:hAnsi="Calibri" w:cs="Calibri"/>
-                <w:color w:val="000000"/>
-                <w:lang w:eastAsia="de-DE"/>
-              </w:rPr>
-              <w:t>(&lt;</w:t>
-            </w:r>
-            <w:proofErr w:type="spellStart"/>
-            <w:r>
-              <w:rPr>
-                <w:rFonts w:ascii="Calibri" w:eastAsia="Times New Roman" w:hAnsi="Calibri" w:cs="Calibri"/>
-                <w:color w:val="000000"/>
-                <w:lang w:eastAsia="de-DE"/>
-              </w:rPr>
-              <w:t>showBearbeitung</w:t>
-            </w:r>
-            <w:proofErr w:type="spellEnd"/>
-            <w:r>
-              <w:rPr>
-                <w:rFonts w:ascii="Calibri" w:eastAsia="Times New Roman" w:hAnsi="Calibri" w:cs="Calibri"/>
-                <w:color w:val="000000"/>
-                <w:lang w:eastAsia="de-DE"/>
-              </w:rPr>
-              <w:t>&gt;)</w:t>
+            <w:r>
+              <w:rPr>
+                <w:rFonts w:ascii="Calibri" w:eastAsia="Times New Roman" w:hAnsi="Calibri" w:cs="Calibri"/>
+                <w:color w:val="000000"/>
+                <w:lang w:eastAsia="de-DE"/>
+              </w:rPr>
+              <w:t>Bearbeiten.click(&lt;showBearbeitung&gt;)</w:t>
             </w:r>
           </w:p>
         </w:tc>
@@ -2190,41 +2090,13 @@
                 <w:lang w:eastAsia="de-DE"/>
               </w:rPr>
             </w:pPr>
-            <w:proofErr w:type="spellStart"/>
-            <w:r>
-              <w:rPr>
-                <w:rFonts w:ascii="Calibri" w:eastAsia="Times New Roman" w:hAnsi="Calibri" w:cs="Calibri"/>
-                <w:color w:val="000000"/>
-                <w:lang w:eastAsia="de-DE"/>
-              </w:rPr>
-              <w:t>Aktivieren.click</w:t>
-            </w:r>
-            <w:proofErr w:type="spellEnd"/>
-            <w:r>
-              <w:rPr>
-                <w:rFonts w:ascii="Calibri" w:eastAsia="Times New Roman" w:hAnsi="Calibri" w:cs="Calibri"/>
-                <w:color w:val="000000"/>
-                <w:lang w:eastAsia="de-DE"/>
-              </w:rPr>
-              <w:t>(&lt;</w:t>
-            </w:r>
-            <w:proofErr w:type="spellStart"/>
-            <w:r>
-              <w:rPr>
-                <w:rFonts w:ascii="Calibri" w:eastAsia="Times New Roman" w:hAnsi="Calibri" w:cs="Calibri"/>
-                <w:color w:val="000000"/>
-                <w:lang w:eastAsia="de-DE"/>
-              </w:rPr>
-              <w:t>triggerToAPI</w:t>
-            </w:r>
-            <w:proofErr w:type="spellEnd"/>
-            <w:r>
-              <w:rPr>
-                <w:rFonts w:ascii="Calibri" w:eastAsia="Times New Roman" w:hAnsi="Calibri" w:cs="Calibri"/>
-                <w:color w:val="000000"/>
-                <w:lang w:eastAsia="de-DE"/>
-              </w:rPr>
-              <w:t>&gt;)</w:t>
+            <w:r>
+              <w:rPr>
+                <w:rFonts w:ascii="Calibri" w:eastAsia="Times New Roman" w:hAnsi="Calibri" w:cs="Calibri"/>
+                <w:color w:val="000000"/>
+                <w:lang w:eastAsia="de-DE"/>
+              </w:rPr>
+              <w:t>Aktivieren.click(&lt;triggerToAPI&gt;)</w:t>
             </w:r>
           </w:p>
         </w:tc>
@@ -2256,7 +2128,17 @@
                 <w:color w:val="000000"/>
                 <w:lang w:eastAsia="de-DE"/>
               </w:rPr>
-              <w:t>2h</w:t>
+              <w:t>2</w:t>
+            </w:r>
+            <w:bookmarkStart w:id="0" w:name="_GoBack"/>
+            <w:bookmarkEnd w:id="0"/>
+            <w:r>
+              <w:rPr>
+                <w:rFonts w:ascii="Calibri" w:eastAsia="Times New Roman" w:hAnsi="Calibri" w:cs="Calibri"/>
+                <w:color w:val="000000"/>
+                <w:lang w:eastAsia="de-DE"/>
+              </w:rPr>
+              <w:t>h</w:t>
             </w:r>
           </w:p>
         </w:tc>
@@ -2309,49 +2191,21 @@
                 <w:lang w:eastAsia="de-DE"/>
               </w:rPr>
             </w:pPr>
-            <w:proofErr w:type="spellStart"/>
-            <w:r>
-              <w:rPr>
-                <w:rFonts w:ascii="Calibri" w:eastAsia="Times New Roman" w:hAnsi="Calibri" w:cs="Calibri"/>
-                <w:color w:val="000000"/>
-                <w:lang w:eastAsia="de-DE"/>
-              </w:rPr>
-              <w:t>wahlleiter</w:t>
-            </w:r>
-            <w:proofErr w:type="spellEnd"/>
-            <w:r>
-              <w:rPr>
-                <w:rFonts w:ascii="Calibri" w:eastAsia="Times New Roman" w:hAnsi="Calibri" w:cs="Calibri"/>
-                <w:color w:val="000000"/>
-                <w:lang w:eastAsia="de-DE"/>
-              </w:rPr>
-              <w:t>/login</w:t>
-            </w:r>
-            <w:r>
-              <w:rPr>
-                <w:rFonts w:ascii="Calibri" w:eastAsia="Times New Roman" w:hAnsi="Calibri" w:cs="Calibri"/>
-                <w:color w:val="000000"/>
-                <w:lang w:eastAsia="de-DE"/>
-              </w:rPr>
-              <w:t xml:space="preserve">.html </w:t>
-            </w:r>
-            <w:proofErr w:type="spellStart"/>
-            <w:r>
-              <w:rPr>
-                <w:rFonts w:ascii="Calibri" w:eastAsia="Times New Roman" w:hAnsi="Calibri" w:cs="Calibri"/>
-                <w:color w:val="000000"/>
-                <w:lang w:eastAsia="de-DE"/>
-              </w:rPr>
-              <w:t>extends</w:t>
-            </w:r>
-            <w:proofErr w:type="spellEnd"/>
-            <w:r>
-              <w:rPr>
-                <w:rFonts w:ascii="Calibri" w:eastAsia="Times New Roman" w:hAnsi="Calibri" w:cs="Calibri"/>
-                <w:color w:val="000000"/>
-                <w:lang w:eastAsia="de-DE"/>
-              </w:rPr>
-              <w:t xml:space="preserve"> base.html</w:t>
+            <w:r>
+              <w:rPr>
+                <w:rFonts w:ascii="Calibri" w:eastAsia="Times New Roman" w:hAnsi="Calibri" w:cs="Calibri"/>
+                <w:color w:val="000000"/>
+                <w:lang w:eastAsia="de-DE"/>
+              </w:rPr>
+              <w:t>wahlleiter/login</w:t>
+            </w:r>
+            <w:r>
+              <w:rPr>
+                <w:rFonts w:ascii="Calibri" w:eastAsia="Times New Roman" w:hAnsi="Calibri" w:cs="Calibri"/>
+                <w:color w:val="000000"/>
+                <w:lang w:eastAsia="de-DE"/>
+              </w:rPr>
+              <w:t>.html extends base.html</w:t>
             </w:r>
           </w:p>
         </w:tc>
@@ -2449,23 +2303,13 @@
                 <w:lang w:eastAsia="de-DE"/>
               </w:rPr>
             </w:pPr>
-            <w:proofErr w:type="spellStart"/>
-            <w:r>
-              <w:rPr>
-                <w:rFonts w:ascii="Calibri" w:eastAsia="Times New Roman" w:hAnsi="Calibri" w:cs="Calibri"/>
-                <w:color w:val="000000"/>
-                <w:lang w:eastAsia="de-DE"/>
-              </w:rPr>
-              <w:t>Estimated</w:t>
-            </w:r>
-            <w:proofErr w:type="spellEnd"/>
-            <w:r>
-              <w:rPr>
-                <w:rFonts w:ascii="Calibri" w:eastAsia="Times New Roman" w:hAnsi="Calibri" w:cs="Calibri"/>
-                <w:color w:val="000000"/>
-                <w:lang w:eastAsia="de-DE"/>
-              </w:rPr>
-              <w:t xml:space="preserve"> Time</w:t>
+            <w:r>
+              <w:rPr>
+                <w:rFonts w:ascii="Calibri" w:eastAsia="Times New Roman" w:hAnsi="Calibri" w:cs="Calibri"/>
+                <w:color w:val="000000"/>
+                <w:lang w:eastAsia="de-DE"/>
+              </w:rPr>
+              <w:t>Estimated Time</w:t>
             </w:r>
           </w:p>
         </w:tc>
@@ -2531,23 +2375,13 @@
                 <w:lang w:eastAsia="de-DE"/>
               </w:rPr>
             </w:pPr>
-            <w:proofErr w:type="spellStart"/>
-            <w:r>
-              <w:rPr>
-                <w:rFonts w:ascii="Calibri" w:eastAsia="Times New Roman" w:hAnsi="Calibri" w:cs="Calibri"/>
-                <w:color w:val="000000"/>
-                <w:lang w:eastAsia="de-DE"/>
-              </w:rPr>
-              <w:t>Introduction</w:t>
-            </w:r>
-            <w:proofErr w:type="spellEnd"/>
-            <w:r>
-              <w:rPr>
-                <w:rFonts w:ascii="Calibri" w:eastAsia="Times New Roman" w:hAnsi="Calibri" w:cs="Calibri"/>
-                <w:color w:val="000000"/>
-                <w:lang w:eastAsia="de-DE"/>
-              </w:rPr>
-              <w:t xml:space="preserve"> Text</w:t>
+            <w:r>
+              <w:rPr>
+                <w:rFonts w:ascii="Calibri" w:eastAsia="Times New Roman" w:hAnsi="Calibri" w:cs="Calibri"/>
+                <w:color w:val="000000"/>
+                <w:lang w:eastAsia="de-DE"/>
+              </w:rPr>
+              <w:t>Introduction Text</w:t>
             </w:r>
           </w:p>
         </w:tc>
@@ -3130,67 +2964,21 @@
                 <w:lang w:eastAsia="de-DE"/>
               </w:rPr>
             </w:pPr>
-            <w:proofErr w:type="spellStart"/>
-            <w:r>
-              <w:rPr>
-                <w:rFonts w:ascii="Calibri" w:eastAsia="Times New Roman" w:hAnsi="Calibri" w:cs="Calibri"/>
-                <w:color w:val="000000"/>
-                <w:lang w:eastAsia="de-DE"/>
-              </w:rPr>
-              <w:t>Button.click</w:t>
-            </w:r>
-            <w:proofErr w:type="spellEnd"/>
-            <w:r>
-              <w:rPr>
-                <w:rFonts w:ascii="Calibri" w:eastAsia="Times New Roman" w:hAnsi="Calibri" w:cs="Calibri"/>
-                <w:color w:val="000000"/>
-                <w:lang w:eastAsia="de-DE"/>
-              </w:rPr>
-              <w:t>(&lt;</w:t>
-            </w:r>
-            <w:proofErr w:type="spellStart"/>
-            <w:r>
-              <w:rPr>
-                <w:rFonts w:ascii="Calibri" w:eastAsia="Times New Roman" w:hAnsi="Calibri" w:cs="Calibri"/>
-                <w:color w:val="000000"/>
-                <w:lang w:eastAsia="de-DE"/>
-              </w:rPr>
-              <w:t>getInputValues</w:t>
-            </w:r>
-            <w:proofErr w:type="spellEnd"/>
-            <w:r>
-              <w:rPr>
-                <w:rFonts w:ascii="Calibri" w:eastAsia="Times New Roman" w:hAnsi="Calibri" w:cs="Calibri"/>
-                <w:color w:val="000000"/>
-                <w:lang w:eastAsia="de-DE"/>
-              </w:rPr>
-              <w:t>&gt;</w:t>
-            </w:r>
-            <w:r>
-              <w:rPr>
-                <w:rFonts w:ascii="Calibri" w:eastAsia="Times New Roman" w:hAnsi="Calibri" w:cs="Calibri"/>
-                <w:color w:val="000000"/>
-                <w:lang w:eastAsia="de-DE"/>
-              </w:rPr>
-              <w:t>&lt;</w:t>
-            </w:r>
-            <w:proofErr w:type="spellStart"/>
-            <w:r>
-              <w:rPr>
-                <w:rFonts w:ascii="Calibri" w:eastAsia="Times New Roman" w:hAnsi="Calibri" w:cs="Calibri"/>
-                <w:color w:val="000000"/>
-                <w:lang w:eastAsia="de-DE"/>
-              </w:rPr>
-              <w:t>sentToAPI</w:t>
-            </w:r>
-            <w:proofErr w:type="spellEnd"/>
-            <w:r>
-              <w:rPr>
-                <w:rFonts w:ascii="Calibri" w:eastAsia="Times New Roman" w:hAnsi="Calibri" w:cs="Calibri"/>
-                <w:color w:val="000000"/>
-                <w:lang w:eastAsia="de-DE"/>
-              </w:rPr>
-              <w:t>&gt;</w:t>
+            <w:r>
+              <w:rPr>
+                <w:rFonts w:ascii="Calibri" w:eastAsia="Times New Roman" w:hAnsi="Calibri" w:cs="Calibri"/>
+                <w:color w:val="000000"/>
+                <w:lang w:eastAsia="de-DE"/>
+              </w:rPr>
+              <w:t>Button.click(&lt;getInputValues&gt;</w:t>
+            </w:r>
+            <w:r>
+              <w:rPr>
+                <w:rFonts w:ascii="Calibri" w:eastAsia="Times New Roman" w:hAnsi="Calibri" w:cs="Calibri"/>
+                <w:color w:val="000000"/>
+                <w:lang w:eastAsia="de-DE"/>
+              </w:rPr>
+              <w:t>&lt;sentToAPI&gt;</w:t>
             </w:r>
             <w:r>
               <w:rPr>
@@ -3312,49 +3100,21 @@
                 <w:lang w:eastAsia="de-DE"/>
               </w:rPr>
             </w:pPr>
-            <w:proofErr w:type="spellStart"/>
-            <w:r>
-              <w:rPr>
-                <w:rFonts w:ascii="Calibri" w:eastAsia="Times New Roman" w:hAnsi="Calibri" w:cs="Calibri"/>
-                <w:color w:val="000000"/>
-                <w:lang w:eastAsia="de-DE"/>
-              </w:rPr>
-              <w:t>user</w:t>
-            </w:r>
-            <w:proofErr w:type="spellEnd"/>
-            <w:r>
-              <w:rPr>
-                <w:rFonts w:ascii="Calibri" w:eastAsia="Times New Roman" w:hAnsi="Calibri" w:cs="Calibri"/>
-                <w:color w:val="000000"/>
-                <w:lang w:eastAsia="de-DE"/>
-              </w:rPr>
-              <w:t>/login</w:t>
-            </w:r>
-            <w:r>
-              <w:rPr>
-                <w:rFonts w:ascii="Calibri" w:eastAsia="Times New Roman" w:hAnsi="Calibri" w:cs="Calibri"/>
-                <w:color w:val="000000"/>
-                <w:lang w:eastAsia="de-DE"/>
-              </w:rPr>
-              <w:t xml:space="preserve">.html </w:t>
-            </w:r>
-            <w:proofErr w:type="spellStart"/>
-            <w:r>
-              <w:rPr>
-                <w:rFonts w:ascii="Calibri" w:eastAsia="Times New Roman" w:hAnsi="Calibri" w:cs="Calibri"/>
-                <w:color w:val="000000"/>
-                <w:lang w:eastAsia="de-DE"/>
-              </w:rPr>
-              <w:t>extends</w:t>
-            </w:r>
-            <w:proofErr w:type="spellEnd"/>
-            <w:r>
-              <w:rPr>
-                <w:rFonts w:ascii="Calibri" w:eastAsia="Times New Roman" w:hAnsi="Calibri" w:cs="Calibri"/>
-                <w:color w:val="000000"/>
-                <w:lang w:eastAsia="de-DE"/>
-              </w:rPr>
-              <w:t xml:space="preserve"> base.html</w:t>
+            <w:r>
+              <w:rPr>
+                <w:rFonts w:ascii="Calibri" w:eastAsia="Times New Roman" w:hAnsi="Calibri" w:cs="Calibri"/>
+                <w:color w:val="000000"/>
+                <w:lang w:eastAsia="de-DE"/>
+              </w:rPr>
+              <w:t>user/login</w:t>
+            </w:r>
+            <w:r>
+              <w:rPr>
+                <w:rFonts w:ascii="Calibri" w:eastAsia="Times New Roman" w:hAnsi="Calibri" w:cs="Calibri"/>
+                <w:color w:val="000000"/>
+                <w:lang w:eastAsia="de-DE"/>
+              </w:rPr>
+              <w:t>.html extends base.html</w:t>
             </w:r>
           </w:p>
         </w:tc>
@@ -3452,23 +3212,13 @@
                 <w:lang w:eastAsia="de-DE"/>
               </w:rPr>
             </w:pPr>
-            <w:proofErr w:type="spellStart"/>
-            <w:r>
-              <w:rPr>
-                <w:rFonts w:ascii="Calibri" w:eastAsia="Times New Roman" w:hAnsi="Calibri" w:cs="Calibri"/>
-                <w:color w:val="000000"/>
-                <w:lang w:eastAsia="de-DE"/>
-              </w:rPr>
-              <w:t>Estimated</w:t>
-            </w:r>
-            <w:proofErr w:type="spellEnd"/>
-            <w:r>
-              <w:rPr>
-                <w:rFonts w:ascii="Calibri" w:eastAsia="Times New Roman" w:hAnsi="Calibri" w:cs="Calibri"/>
-                <w:color w:val="000000"/>
-                <w:lang w:eastAsia="de-DE"/>
-              </w:rPr>
-              <w:t xml:space="preserve"> Time</w:t>
+            <w:r>
+              <w:rPr>
+                <w:rFonts w:ascii="Calibri" w:eastAsia="Times New Roman" w:hAnsi="Calibri" w:cs="Calibri"/>
+                <w:color w:val="000000"/>
+                <w:lang w:eastAsia="de-DE"/>
+              </w:rPr>
+              <w:t>Estimated Time</w:t>
             </w:r>
           </w:p>
         </w:tc>
@@ -3533,42 +3283,22 @@
                 <w:lang w:eastAsia="de-DE"/>
               </w:rPr>
             </w:pPr>
-            <w:proofErr w:type="spellStart"/>
-            <w:r>
-              <w:rPr>
-                <w:rFonts w:ascii="Calibri" w:eastAsia="Times New Roman" w:hAnsi="Calibri" w:cs="Calibri"/>
-                <w:color w:val="000000"/>
-                <w:lang w:eastAsia="de-DE"/>
-              </w:rPr>
-              <w:t>Introduction</w:t>
-            </w:r>
-            <w:proofErr w:type="spellEnd"/>
-            <w:r>
-              <w:rPr>
-                <w:rFonts w:ascii="Calibri" w:eastAsia="Times New Roman" w:hAnsi="Calibri" w:cs="Calibri"/>
-                <w:color w:val="000000"/>
-                <w:lang w:eastAsia="de-DE"/>
-              </w:rPr>
-              <w:t xml:space="preserve"> Text</w:t>
-            </w:r>
-            <w:r>
-              <w:rPr>
-                <w:rFonts w:ascii="Calibri" w:eastAsia="Times New Roman" w:hAnsi="Calibri" w:cs="Calibri"/>
-                <w:color w:val="000000"/>
-                <w:lang w:eastAsia="de-DE"/>
-              </w:rPr>
-              <w:t xml:space="preserve"> and </w:t>
-            </w:r>
-            <w:proofErr w:type="spellStart"/>
-            <w:r>
-              <w:rPr>
-                <w:rFonts w:ascii="Calibri" w:eastAsia="Times New Roman" w:hAnsi="Calibri" w:cs="Calibri"/>
-                <w:color w:val="000000"/>
-                <w:lang w:eastAsia="de-DE"/>
-              </w:rPr>
-              <w:t>Img</w:t>
-            </w:r>
-            <w:proofErr w:type="spellEnd"/>
+            <w:r>
+              <w:rPr>
+                <w:rFonts w:ascii="Calibri" w:eastAsia="Times New Roman" w:hAnsi="Calibri" w:cs="Calibri"/>
+                <w:color w:val="000000"/>
+                <w:lang w:eastAsia="de-DE"/>
+              </w:rPr>
+              <w:t>Introduction Text</w:t>
+            </w:r>
+            <w:r>
+              <w:rPr>
+                <w:rFonts w:ascii="Calibri" w:eastAsia="Times New Roman" w:hAnsi="Calibri" w:cs="Calibri"/>
+                <w:color w:val="000000"/>
+                <w:lang w:eastAsia="de-DE"/>
+              </w:rPr>
+              <w:t xml:space="preserve"> and Img</w:t>
+            </w:r>
           </w:p>
         </w:tc>
         <w:tc>
@@ -3659,36 +3389,8 @@
                 <w:color w:val="000000"/>
                 <w:lang w:eastAsia="de-DE"/>
               </w:rPr>
-              <w:t>„</w:t>
-            </w:r>
-            <w:proofErr w:type="spellStart"/>
-            <w:r>
-              <w:rPr>
-                <w:rFonts w:ascii="Calibri" w:eastAsia="Times New Roman" w:hAnsi="Calibri" w:cs="Calibri"/>
-                <w:color w:val="000000"/>
-                <w:lang w:eastAsia="de-DE"/>
-              </w:rPr>
-              <w:t>MessageBox</w:t>
-            </w:r>
-            <w:proofErr w:type="spellEnd"/>
-            <w:r>
-              <w:rPr>
-                <w:rFonts w:ascii="Calibri" w:eastAsia="Times New Roman" w:hAnsi="Calibri" w:cs="Calibri"/>
-                <w:color w:val="000000"/>
-                <w:lang w:eastAsia="de-DE"/>
-              </w:rPr>
-              <w:t xml:space="preserve">“ </w:t>
-            </w:r>
-            <w:proofErr w:type="spellStart"/>
-            <w:r>
-              <w:rPr>
-                <w:rFonts w:ascii="Calibri" w:eastAsia="Times New Roman" w:hAnsi="Calibri" w:cs="Calibri"/>
-                <w:color w:val="000000"/>
-                <w:lang w:eastAsia="de-DE"/>
-              </w:rPr>
-              <w:t>Welcomer</w:t>
-            </w:r>
-            <w:proofErr w:type="spellEnd"/>
+              <w:t>„MessageBox“ Welcomer</w:t>
+            </w:r>
           </w:p>
         </w:tc>
         <w:tc>
@@ -3780,23 +3482,13 @@
               </w:rPr>
               <w:t xml:space="preserve">Form Group </w:t>
             </w:r>
-            <w:proofErr w:type="spellStart"/>
-            <w:r>
-              <w:rPr>
-                <w:rFonts w:ascii="Calibri" w:eastAsia="Times New Roman" w:hAnsi="Calibri" w:cs="Calibri"/>
-                <w:color w:val="000000"/>
-                <w:lang w:eastAsia="de-DE"/>
-              </w:rPr>
-              <w:t>safe</w:t>
-            </w:r>
-            <w:proofErr w:type="spellEnd"/>
-            <w:r>
-              <w:rPr>
-                <w:rFonts w:ascii="Calibri" w:eastAsia="Times New Roman" w:hAnsi="Calibri" w:cs="Calibri"/>
-                <w:color w:val="000000"/>
-                <w:lang w:eastAsia="de-DE"/>
-              </w:rPr>
-              <w:t xml:space="preserve"> Connection</w:t>
+            <w:r>
+              <w:rPr>
+                <w:rFonts w:ascii="Calibri" w:eastAsia="Times New Roman" w:hAnsi="Calibri" w:cs="Calibri"/>
+                <w:color w:val="000000"/>
+                <w:lang w:eastAsia="de-DE"/>
+              </w:rPr>
+              <w:t>safe Connection</w:t>
             </w:r>
           </w:p>
         </w:tc>
@@ -3992,18 +3684,8 @@
                 <w:color w:val="000000"/>
                 <w:lang w:eastAsia="de-DE"/>
               </w:rPr>
-              <w:t xml:space="preserve">Form Group </w:t>
-            </w:r>
-            <w:proofErr w:type="spellStart"/>
-            <w:r>
-              <w:rPr>
-                <w:rFonts w:ascii="Calibri" w:eastAsia="Times New Roman" w:hAnsi="Calibri" w:cs="Calibri"/>
-                <w:color w:val="000000"/>
-                <w:lang w:eastAsia="de-DE"/>
-              </w:rPr>
-              <w:t>Authentificated</w:t>
-            </w:r>
-            <w:proofErr w:type="spellEnd"/>
+              <w:t>Form Group Authentificated</w:t>
+            </w:r>
           </w:p>
         </w:tc>
         <w:tc>
@@ -4299,77 +3981,13 @@
                 <w:lang w:eastAsia="de-DE"/>
               </w:rPr>
             </w:pPr>
-            <w:proofErr w:type="spellStart"/>
-            <w:r>
-              <w:rPr>
-                <w:rFonts w:ascii="Calibri" w:eastAsia="Times New Roman" w:hAnsi="Calibri" w:cs="Calibri"/>
-                <w:color w:val="000000"/>
-                <w:lang w:eastAsia="de-DE"/>
-              </w:rPr>
-              <w:t>Checkbox.checked</w:t>
-            </w:r>
-            <w:proofErr w:type="spellEnd"/>
-            <w:r>
-              <w:rPr>
-                <w:rFonts w:ascii="Calibri" w:eastAsia="Times New Roman" w:hAnsi="Calibri" w:cs="Calibri"/>
-                <w:color w:val="000000"/>
-                <w:lang w:eastAsia="de-DE"/>
-              </w:rPr>
-              <w:t xml:space="preserve">&lt; </w:t>
-            </w:r>
-            <w:proofErr w:type="spellStart"/>
-            <w:r>
-              <w:rPr>
-                <w:rFonts w:ascii="Calibri" w:eastAsia="Times New Roman" w:hAnsi="Calibri" w:cs="Calibri"/>
-                <w:color w:val="000000"/>
-                <w:lang w:eastAsia="de-DE"/>
-              </w:rPr>
-              <w:t>if</w:t>
-            </w:r>
-            <w:proofErr w:type="spellEnd"/>
-            <w:r>
-              <w:rPr>
-                <w:rFonts w:ascii="Calibri" w:eastAsia="Times New Roman" w:hAnsi="Calibri" w:cs="Calibri"/>
-                <w:color w:val="000000"/>
-                <w:lang w:eastAsia="de-DE"/>
-              </w:rPr>
-              <w:t xml:space="preserve"> </w:t>
-            </w:r>
-            <w:proofErr w:type="spellStart"/>
-            <w:r>
-              <w:rPr>
-                <w:rFonts w:ascii="Calibri" w:eastAsia="Times New Roman" w:hAnsi="Calibri" w:cs="Calibri"/>
-                <w:color w:val="000000"/>
-                <w:lang w:eastAsia="de-DE"/>
-              </w:rPr>
-              <w:t>safely</w:t>
-            </w:r>
-            <w:proofErr w:type="spellEnd"/>
-            <w:r>
-              <w:rPr>
-                <w:rFonts w:ascii="Calibri" w:eastAsia="Times New Roman" w:hAnsi="Calibri" w:cs="Calibri"/>
-                <w:color w:val="000000"/>
-                <w:lang w:eastAsia="de-DE"/>
-              </w:rPr>
-              <w:t xml:space="preserve"> </w:t>
-            </w:r>
-            <w:proofErr w:type="spellStart"/>
-            <w:r>
-              <w:rPr>
-                <w:rFonts w:ascii="Calibri" w:eastAsia="Times New Roman" w:hAnsi="Calibri" w:cs="Calibri"/>
-                <w:color w:val="000000"/>
-                <w:lang w:eastAsia="de-DE"/>
-              </w:rPr>
-              <w:t>connected</w:t>
-            </w:r>
-            <w:proofErr w:type="spellEnd"/>
-            <w:r>
-              <w:rPr>
-                <w:rFonts w:ascii="Calibri" w:eastAsia="Times New Roman" w:hAnsi="Calibri" w:cs="Calibri"/>
-                <w:color w:val="000000"/>
-                <w:lang w:eastAsia="de-DE"/>
-              </w:rPr>
-              <w:t>&gt;</w:t>
+            <w:r>
+              <w:rPr>
+                <w:rFonts w:ascii="Calibri" w:eastAsia="Times New Roman" w:hAnsi="Calibri" w:cs="Calibri"/>
+                <w:color w:val="000000"/>
+                <w:lang w:eastAsia="de-DE"/>
+              </w:rPr>
+              <w:t>Checkbox.checked&lt; if safely connected&gt;</w:t>
             </w:r>
           </w:p>
         </w:tc>
@@ -4463,59 +4081,13 @@
                 <w:lang w:eastAsia="de-DE"/>
               </w:rPr>
             </w:pPr>
-            <w:proofErr w:type="spellStart"/>
-            <w:r>
-              <w:rPr>
-                <w:rFonts w:ascii="Calibri" w:eastAsia="Times New Roman" w:hAnsi="Calibri" w:cs="Calibri"/>
-                <w:color w:val="000000"/>
-                <w:lang w:eastAsia="de-DE"/>
-              </w:rPr>
-              <w:t>Checkbox.checked</w:t>
-            </w:r>
-            <w:proofErr w:type="spellEnd"/>
-            <w:r>
-              <w:rPr>
-                <w:rFonts w:ascii="Calibri" w:eastAsia="Times New Roman" w:hAnsi="Calibri" w:cs="Calibri"/>
-                <w:color w:val="000000"/>
-                <w:lang w:eastAsia="de-DE"/>
-              </w:rPr>
-              <w:t xml:space="preserve"> &lt;</w:t>
-            </w:r>
-            <w:proofErr w:type="spellStart"/>
-            <w:r>
-              <w:rPr>
-                <w:rFonts w:ascii="Calibri" w:eastAsia="Times New Roman" w:hAnsi="Calibri" w:cs="Calibri"/>
-                <w:color w:val="000000"/>
-                <w:lang w:eastAsia="de-DE"/>
-              </w:rPr>
-              <w:t>if</w:t>
-            </w:r>
-            <w:proofErr w:type="spellEnd"/>
-            <w:r>
-              <w:rPr>
-                <w:rFonts w:ascii="Calibri" w:eastAsia="Times New Roman" w:hAnsi="Calibri" w:cs="Calibri"/>
-                <w:color w:val="000000"/>
-                <w:lang w:eastAsia="de-DE"/>
-              </w:rPr>
-              <w:t xml:space="preserve"> Fingerprint </w:t>
-            </w:r>
-            <w:proofErr w:type="spellStart"/>
-            <w:r>
-              <w:rPr>
-                <w:rFonts w:ascii="Calibri" w:eastAsia="Times New Roman" w:hAnsi="Calibri" w:cs="Calibri"/>
-                <w:color w:val="000000"/>
-                <w:lang w:eastAsia="de-DE"/>
-              </w:rPr>
-              <w:t>connected</w:t>
-            </w:r>
-            <w:proofErr w:type="spellEnd"/>
-            <w:r>
-              <w:rPr>
-                <w:rFonts w:ascii="Calibri" w:eastAsia="Times New Roman" w:hAnsi="Calibri" w:cs="Calibri"/>
-                <w:color w:val="000000"/>
-                <w:lang w:eastAsia="de-DE"/>
-              </w:rPr>
-              <w:t>&gt;</w:t>
+            <w:r>
+              <w:rPr>
+                <w:rFonts w:ascii="Calibri" w:eastAsia="Times New Roman" w:hAnsi="Calibri" w:cs="Calibri"/>
+                <w:color w:val="000000"/>
+                <w:lang w:eastAsia="de-DE"/>
+              </w:rPr>
+              <w:t>Checkbox.checked &lt;if Fingerprint connected&gt;</w:t>
             </w:r>
           </w:p>
         </w:tc>
@@ -4601,59 +4173,13 @@
                 <w:lang w:eastAsia="de-DE"/>
               </w:rPr>
             </w:pPr>
-            <w:proofErr w:type="spellStart"/>
-            <w:r>
-              <w:rPr>
-                <w:rFonts w:ascii="Calibri" w:eastAsia="Times New Roman" w:hAnsi="Calibri" w:cs="Calibri"/>
-                <w:color w:val="000000"/>
-                <w:lang w:eastAsia="de-DE"/>
-              </w:rPr>
-              <w:t>Checkbox.checked</w:t>
-            </w:r>
-            <w:proofErr w:type="spellEnd"/>
-            <w:r>
-              <w:rPr>
-                <w:rFonts w:ascii="Calibri" w:eastAsia="Times New Roman" w:hAnsi="Calibri" w:cs="Calibri"/>
-                <w:color w:val="000000"/>
-                <w:lang w:eastAsia="de-DE"/>
-              </w:rPr>
-              <w:t xml:space="preserve"> &lt;</w:t>
-            </w:r>
-            <w:proofErr w:type="spellStart"/>
-            <w:r>
-              <w:rPr>
-                <w:rFonts w:ascii="Calibri" w:eastAsia="Times New Roman" w:hAnsi="Calibri" w:cs="Calibri"/>
-                <w:color w:val="000000"/>
-                <w:lang w:eastAsia="de-DE"/>
-              </w:rPr>
-              <w:t>if</w:t>
-            </w:r>
-            <w:proofErr w:type="spellEnd"/>
-            <w:r>
-              <w:rPr>
-                <w:rFonts w:ascii="Calibri" w:eastAsia="Times New Roman" w:hAnsi="Calibri" w:cs="Calibri"/>
-                <w:color w:val="000000"/>
-                <w:lang w:eastAsia="de-DE"/>
-              </w:rPr>
-              <w:t xml:space="preserve"> </w:t>
-            </w:r>
-            <w:proofErr w:type="spellStart"/>
-            <w:r>
-              <w:rPr>
-                <w:rFonts w:ascii="Calibri" w:eastAsia="Times New Roman" w:hAnsi="Calibri" w:cs="Calibri"/>
-                <w:color w:val="000000"/>
-                <w:lang w:eastAsia="de-DE"/>
-              </w:rPr>
-              <w:t>authentificated</w:t>
-            </w:r>
-            <w:proofErr w:type="spellEnd"/>
-            <w:r>
-              <w:rPr>
-                <w:rFonts w:ascii="Calibri" w:eastAsia="Times New Roman" w:hAnsi="Calibri" w:cs="Calibri"/>
-                <w:color w:val="000000"/>
-                <w:lang w:eastAsia="de-DE"/>
-              </w:rPr>
-              <w:t>&gt;</w:t>
+            <w:r>
+              <w:rPr>
+                <w:rFonts w:ascii="Calibri" w:eastAsia="Times New Roman" w:hAnsi="Calibri" w:cs="Calibri"/>
+                <w:color w:val="000000"/>
+                <w:lang w:eastAsia="de-DE"/>
+              </w:rPr>
+              <w:t>Checkbox.checked &lt;if authentificated&gt;</w:t>
             </w:r>
           </w:p>
         </w:tc>
@@ -4739,70 +4265,14 @@
                 <w:lang w:eastAsia="de-DE"/>
               </w:rPr>
             </w:pPr>
-            <w:proofErr w:type="spellStart"/>
-            <w:r>
-              <w:rPr>
-                <w:rFonts w:ascii="Calibri" w:eastAsia="Times New Roman" w:hAnsi="Calibri" w:cs="Calibri"/>
-                <w:color w:val="000000"/>
-                <w:lang w:eastAsia="de-DE"/>
-              </w:rPr>
-              <w:t>Success</w:t>
-            </w:r>
-            <w:proofErr w:type="spellEnd"/>
-            <w:r>
-              <w:rPr>
-                <w:rFonts w:ascii="Calibri" w:eastAsia="Times New Roman" w:hAnsi="Calibri" w:cs="Calibri"/>
-                <w:color w:val="000000"/>
-                <w:lang w:eastAsia="de-DE"/>
-              </w:rPr>
-              <w:t xml:space="preserve">/Fail </w:t>
-            </w:r>
-            <w:proofErr w:type="spellStart"/>
-            <w:r>
-              <w:rPr>
-                <w:rFonts w:ascii="Calibri" w:eastAsia="Times New Roman" w:hAnsi="Calibri" w:cs="Calibri"/>
-                <w:color w:val="000000"/>
-                <w:lang w:eastAsia="de-DE"/>
-              </w:rPr>
-              <w:t>logged</w:t>
-            </w:r>
-            <w:proofErr w:type="spellEnd"/>
-            <w:r>
-              <w:rPr>
-                <w:rFonts w:ascii="Calibri" w:eastAsia="Times New Roman" w:hAnsi="Calibri" w:cs="Calibri"/>
-                <w:color w:val="000000"/>
-                <w:lang w:eastAsia="de-DE"/>
-              </w:rPr>
-              <w:t xml:space="preserve"> in </w:t>
-            </w:r>
-            <w:proofErr w:type="spellStart"/>
-            <w:r>
-              <w:rPr>
-                <w:rFonts w:ascii="Calibri" w:eastAsia="Times New Roman" w:hAnsi="Calibri" w:cs="Calibri"/>
-                <w:color w:val="000000"/>
-                <w:lang w:eastAsia="de-DE"/>
-              </w:rPr>
-              <w:t>show</w:t>
-            </w:r>
-            <w:proofErr w:type="spellEnd"/>
-            <w:r>
-              <w:rPr>
-                <w:rFonts w:ascii="Calibri" w:eastAsia="Times New Roman" w:hAnsi="Calibri" w:cs="Calibri"/>
-                <w:color w:val="000000"/>
-                <w:lang w:eastAsia="de-DE"/>
-              </w:rPr>
-              <w:t xml:space="preserve"> on </w:t>
-            </w:r>
-            <w:proofErr w:type="spellStart"/>
-            <w:r>
-              <w:rPr>
-                <w:rFonts w:ascii="Calibri" w:eastAsia="Times New Roman" w:hAnsi="Calibri" w:cs="Calibri"/>
-                <w:color w:val="000000"/>
-                <w:lang w:eastAsia="de-DE"/>
-              </w:rPr>
-              <w:t>html</w:t>
-            </w:r>
-            <w:proofErr w:type="spellEnd"/>
+            <w:r>
+              <w:rPr>
+                <w:rFonts w:ascii="Calibri" w:eastAsia="Times New Roman" w:hAnsi="Calibri" w:cs="Calibri"/>
+                <w:color w:val="000000"/>
+                <w:lang w:eastAsia="de-DE"/>
+              </w:rPr>
+              <w:t>Success/Fail logged in show on html</w:t>
+            </w:r>
           </w:p>
         </w:tc>
         <w:tc>
@@ -4895,57 +4365,21 @@
                 <w:lang w:eastAsia="de-DE"/>
               </w:rPr>
             </w:pPr>
-            <w:proofErr w:type="spellStart"/>
-            <w:r>
-              <w:rPr>
-                <w:rFonts w:ascii="Calibri" w:eastAsia="Times New Roman" w:hAnsi="Calibri" w:cs="Calibri"/>
-                <w:color w:val="000000"/>
-                <w:lang w:eastAsia="de-DE"/>
-              </w:rPr>
-              <w:t>user</w:t>
-            </w:r>
-            <w:proofErr w:type="spellEnd"/>
-            <w:r>
-              <w:rPr>
-                <w:rFonts w:ascii="Calibri" w:eastAsia="Times New Roman" w:hAnsi="Calibri" w:cs="Calibri"/>
-                <w:color w:val="000000"/>
-                <w:lang w:eastAsia="de-DE"/>
-              </w:rPr>
-              <w:t>/</w:t>
-            </w:r>
-            <w:r>
-              <w:rPr>
-                <w:rFonts w:ascii="Calibri" w:eastAsia="Times New Roman" w:hAnsi="Calibri" w:cs="Calibri"/>
-                <w:color w:val="000000"/>
-                <w:lang w:eastAsia="de-DE"/>
-              </w:rPr>
-              <w:t>index</w:t>
-            </w:r>
-            <w:r>
-              <w:rPr>
-                <w:rFonts w:ascii="Calibri" w:eastAsia="Times New Roman" w:hAnsi="Calibri" w:cs="Calibri"/>
-                <w:color w:val="000000"/>
-                <w:lang w:eastAsia="de-DE"/>
-              </w:rPr>
-              <w:t xml:space="preserve">.html </w:t>
-            </w:r>
-            <w:proofErr w:type="spellStart"/>
-            <w:r>
-              <w:rPr>
-                <w:rFonts w:ascii="Calibri" w:eastAsia="Times New Roman" w:hAnsi="Calibri" w:cs="Calibri"/>
-                <w:color w:val="000000"/>
-                <w:lang w:eastAsia="de-DE"/>
-              </w:rPr>
-              <w:t>extends</w:t>
-            </w:r>
-            <w:proofErr w:type="spellEnd"/>
-            <w:r>
-              <w:rPr>
-                <w:rFonts w:ascii="Calibri" w:eastAsia="Times New Roman" w:hAnsi="Calibri" w:cs="Calibri"/>
-                <w:color w:val="000000"/>
-                <w:lang w:eastAsia="de-DE"/>
-              </w:rPr>
-              <w:t xml:space="preserve"> base.html</w:t>
+            <w:r>
+              <w:rPr>
+                <w:rFonts w:ascii="Calibri" w:eastAsia="Times New Roman" w:hAnsi="Calibri" w:cs="Calibri"/>
+                <w:color w:val="000000"/>
+                <w:lang w:eastAsia="de-DE"/>
+              </w:rPr>
+              <w:t>user/index</w:t>
+            </w:r>
+            <w:r>
+              <w:rPr>
+                <w:rFonts w:ascii="Calibri" w:eastAsia="Times New Roman" w:hAnsi="Calibri" w:cs="Calibri"/>
+                <w:color w:val="000000"/>
+                <w:lang w:eastAsia="de-DE"/>
+              </w:rPr>
+              <w:t>.html extends base.html</w:t>
             </w:r>
           </w:p>
         </w:tc>
@@ -5043,23 +4477,13 @@
                 <w:lang w:eastAsia="de-DE"/>
               </w:rPr>
             </w:pPr>
-            <w:proofErr w:type="spellStart"/>
-            <w:r>
-              <w:rPr>
-                <w:rFonts w:ascii="Calibri" w:eastAsia="Times New Roman" w:hAnsi="Calibri" w:cs="Calibri"/>
-                <w:color w:val="000000"/>
-                <w:lang w:eastAsia="de-DE"/>
-              </w:rPr>
-              <w:t>Estimated</w:t>
-            </w:r>
-            <w:proofErr w:type="spellEnd"/>
-            <w:r>
-              <w:rPr>
-                <w:rFonts w:ascii="Calibri" w:eastAsia="Times New Roman" w:hAnsi="Calibri" w:cs="Calibri"/>
-                <w:color w:val="000000"/>
-                <w:lang w:eastAsia="de-DE"/>
-              </w:rPr>
-              <w:t xml:space="preserve"> Time</w:t>
+            <w:r>
+              <w:rPr>
+                <w:rFonts w:ascii="Calibri" w:eastAsia="Times New Roman" w:hAnsi="Calibri" w:cs="Calibri"/>
+                <w:color w:val="000000"/>
+                <w:lang w:eastAsia="de-DE"/>
+              </w:rPr>
+              <w:t>Estimated Time</w:t>
             </w:r>
           </w:p>
         </w:tc>
@@ -5271,18 +4695,8 @@
                 <w:color w:val="000000"/>
                 <w:lang w:eastAsia="de-DE"/>
               </w:rPr>
-              <w:t xml:space="preserve">1h </w:t>
-            </w:r>
-            <w:proofErr w:type="spellStart"/>
-            <w:r>
-              <w:rPr>
-                <w:rFonts w:ascii="Calibri" w:eastAsia="Times New Roman" w:hAnsi="Calibri" w:cs="Calibri"/>
-                <w:color w:val="000000"/>
-                <w:lang w:eastAsia="de-DE"/>
-              </w:rPr>
-              <w:t>each</w:t>
-            </w:r>
-            <w:proofErr w:type="spellEnd"/>
+              <w:t>1h each</w:t>
+            </w:r>
           </w:p>
         </w:tc>
       </w:tr>
@@ -5552,51 +4966,13 @@
                 <w:lang w:eastAsia="de-DE"/>
               </w:rPr>
             </w:pPr>
-            <w:proofErr w:type="spellStart"/>
-            <w:r>
-              <w:rPr>
-                <w:rFonts w:ascii="Calibri" w:eastAsia="Times New Roman" w:hAnsi="Calibri" w:cs="Calibri"/>
-                <w:color w:val="000000"/>
-                <w:lang w:eastAsia="de-DE"/>
-              </w:rPr>
-              <w:t>Panel_</w:t>
-            </w:r>
-            <w:proofErr w:type="gramStart"/>
-            <w:r>
-              <w:rPr>
-                <w:rFonts w:ascii="Calibri" w:eastAsia="Times New Roman" w:hAnsi="Calibri" w:cs="Calibri"/>
-                <w:color w:val="000000"/>
-                <w:lang w:eastAsia="de-DE"/>
-              </w:rPr>
-              <w:t>x.click</w:t>
-            </w:r>
-            <w:proofErr w:type="spellEnd"/>
-            <w:proofErr w:type="gramEnd"/>
-            <w:r>
-              <w:rPr>
-                <w:rFonts w:ascii="Calibri" w:eastAsia="Times New Roman" w:hAnsi="Calibri" w:cs="Calibri"/>
-                <w:color w:val="000000"/>
-                <w:lang w:eastAsia="de-DE"/>
-              </w:rPr>
-              <w:t>(&lt;</w:t>
-            </w:r>
-            <w:proofErr w:type="spellStart"/>
-            <w:r>
-              <w:rPr>
-                <w:rFonts w:ascii="Calibri" w:eastAsia="Times New Roman" w:hAnsi="Calibri" w:cs="Calibri"/>
-                <w:color w:val="000000"/>
-                <w:lang w:eastAsia="de-DE"/>
-              </w:rPr>
-              <w:t>showDetails</w:t>
-            </w:r>
-            <w:proofErr w:type="spellEnd"/>
-            <w:r>
-              <w:rPr>
-                <w:rFonts w:ascii="Calibri" w:eastAsia="Times New Roman" w:hAnsi="Calibri" w:cs="Calibri"/>
-                <w:color w:val="000000"/>
-                <w:lang w:eastAsia="de-DE"/>
-              </w:rPr>
-              <w:t>&gt;)</w:t>
+            <w:r>
+              <w:rPr>
+                <w:rFonts w:ascii="Calibri" w:eastAsia="Times New Roman" w:hAnsi="Calibri" w:cs="Calibri"/>
+                <w:color w:val="000000"/>
+                <w:lang w:eastAsia="de-DE"/>
+              </w:rPr>
+              <w:t>Panel_x.click(&lt;showDetails&gt;)</w:t>
             </w:r>
           </w:p>
         </w:tc>
@@ -5685,57 +5061,21 @@
                 <w:lang w:eastAsia="de-DE"/>
               </w:rPr>
             </w:pPr>
-            <w:proofErr w:type="spellStart"/>
-            <w:r>
-              <w:rPr>
-                <w:rFonts w:ascii="Calibri" w:eastAsia="Times New Roman" w:hAnsi="Calibri" w:cs="Calibri"/>
-                <w:color w:val="000000"/>
-                <w:lang w:eastAsia="de-DE"/>
-              </w:rPr>
-              <w:t>user</w:t>
-            </w:r>
-            <w:proofErr w:type="spellEnd"/>
-            <w:r>
-              <w:rPr>
-                <w:rFonts w:ascii="Calibri" w:eastAsia="Times New Roman" w:hAnsi="Calibri" w:cs="Calibri"/>
-                <w:color w:val="000000"/>
-                <w:lang w:eastAsia="de-DE"/>
-              </w:rPr>
-              <w:t>/</w:t>
-            </w:r>
-            <w:r>
-              <w:rPr>
-                <w:rFonts w:ascii="Calibri" w:eastAsia="Times New Roman" w:hAnsi="Calibri" w:cs="Calibri"/>
-                <w:color w:val="000000"/>
-                <w:lang w:eastAsia="de-DE"/>
-              </w:rPr>
-              <w:t>vote</w:t>
-            </w:r>
-            <w:r>
-              <w:rPr>
-                <w:rFonts w:ascii="Calibri" w:eastAsia="Times New Roman" w:hAnsi="Calibri" w:cs="Calibri"/>
-                <w:color w:val="000000"/>
-                <w:lang w:eastAsia="de-DE"/>
-              </w:rPr>
-              <w:t xml:space="preserve">.html </w:t>
-            </w:r>
-            <w:proofErr w:type="spellStart"/>
-            <w:r>
-              <w:rPr>
-                <w:rFonts w:ascii="Calibri" w:eastAsia="Times New Roman" w:hAnsi="Calibri" w:cs="Calibri"/>
-                <w:color w:val="000000"/>
-                <w:lang w:eastAsia="de-DE"/>
-              </w:rPr>
-              <w:t>extends</w:t>
-            </w:r>
-            <w:proofErr w:type="spellEnd"/>
-            <w:r>
-              <w:rPr>
-                <w:rFonts w:ascii="Calibri" w:eastAsia="Times New Roman" w:hAnsi="Calibri" w:cs="Calibri"/>
-                <w:color w:val="000000"/>
-                <w:lang w:eastAsia="de-DE"/>
-              </w:rPr>
-              <w:t xml:space="preserve"> base.html</w:t>
+            <w:r>
+              <w:rPr>
+                <w:rFonts w:ascii="Calibri" w:eastAsia="Times New Roman" w:hAnsi="Calibri" w:cs="Calibri"/>
+                <w:color w:val="000000"/>
+                <w:lang w:eastAsia="de-DE"/>
+              </w:rPr>
+              <w:t>user/vote</w:t>
+            </w:r>
+            <w:r>
+              <w:rPr>
+                <w:rFonts w:ascii="Calibri" w:eastAsia="Times New Roman" w:hAnsi="Calibri" w:cs="Calibri"/>
+                <w:color w:val="000000"/>
+                <w:lang w:eastAsia="de-DE"/>
+              </w:rPr>
+              <w:t>.html extends base.html</w:t>
             </w:r>
           </w:p>
         </w:tc>
@@ -5833,23 +5173,13 @@
                 <w:lang w:eastAsia="de-DE"/>
               </w:rPr>
             </w:pPr>
-            <w:proofErr w:type="spellStart"/>
-            <w:r>
-              <w:rPr>
-                <w:rFonts w:ascii="Calibri" w:eastAsia="Times New Roman" w:hAnsi="Calibri" w:cs="Calibri"/>
-                <w:color w:val="000000"/>
-                <w:lang w:eastAsia="de-DE"/>
-              </w:rPr>
-              <w:t>Estimated</w:t>
-            </w:r>
-            <w:proofErr w:type="spellEnd"/>
-            <w:r>
-              <w:rPr>
-                <w:rFonts w:ascii="Calibri" w:eastAsia="Times New Roman" w:hAnsi="Calibri" w:cs="Calibri"/>
-                <w:color w:val="000000"/>
-                <w:lang w:eastAsia="de-DE"/>
-              </w:rPr>
-              <w:t xml:space="preserve"> Time</w:t>
+            <w:r>
+              <w:rPr>
+                <w:rFonts w:ascii="Calibri" w:eastAsia="Times New Roman" w:hAnsi="Calibri" w:cs="Calibri"/>
+                <w:color w:val="000000"/>
+                <w:lang w:eastAsia="de-DE"/>
+              </w:rPr>
+              <w:t>Estimated Time</w:t>
             </w:r>
           </w:p>
         </w:tc>
@@ -6223,34 +5553,14 @@
                 <w:lang w:eastAsia="de-DE"/>
               </w:rPr>
             </w:pPr>
-            <w:proofErr w:type="spellStart"/>
-            <w:r>
-              <w:rPr>
-                <w:rFonts w:ascii="Calibri" w:eastAsia="Times New Roman" w:hAnsi="Calibri" w:cs="Calibri"/>
-                <w:color w:val="000000"/>
-                <w:lang w:eastAsia="de-DE"/>
-              </w:rPr>
-              <w:t>onClick</w:t>
-            </w:r>
-            <w:proofErr w:type="spellEnd"/>
-            <w:r>
-              <w:rPr>
-                <w:rFonts w:ascii="Calibri" w:eastAsia="Times New Roman" w:hAnsi="Calibri" w:cs="Calibri"/>
-                <w:color w:val="000000"/>
-                <w:lang w:eastAsia="de-DE"/>
-              </w:rPr>
-              <w:t xml:space="preserve"> </w:t>
-            </w:r>
-            <w:proofErr w:type="spellStart"/>
-            <w:r>
-              <w:rPr>
-                <w:rFonts w:ascii="Calibri" w:eastAsia="Times New Roman" w:hAnsi="Calibri" w:cs="Calibri"/>
-                <w:color w:val="000000"/>
-                <w:lang w:eastAsia="de-DE"/>
-              </w:rPr>
-              <w:t>events</w:t>
-            </w:r>
-            <w:proofErr w:type="spellEnd"/>
+            <w:r>
+              <w:rPr>
+                <w:rFonts w:ascii="Calibri" w:eastAsia="Times New Roman" w:hAnsi="Calibri" w:cs="Calibri"/>
+                <w:color w:val="000000"/>
+                <w:lang w:eastAsia="de-DE"/>
+              </w:rPr>
+              <w:t>onClick events</w:t>
+            </w:r>
           </w:p>
         </w:tc>
         <w:tc>
@@ -6281,18 +5591,8 @@
                 <w:color w:val="000000"/>
                 <w:lang w:eastAsia="de-DE"/>
               </w:rPr>
-              <w:t xml:space="preserve">0.5h </w:t>
-            </w:r>
-            <w:proofErr w:type="spellStart"/>
-            <w:r>
-              <w:rPr>
-                <w:rFonts w:ascii="Calibri" w:eastAsia="Times New Roman" w:hAnsi="Calibri" w:cs="Calibri"/>
-                <w:color w:val="000000"/>
-                <w:lang w:eastAsia="de-DE"/>
-              </w:rPr>
-              <w:t>each</w:t>
-            </w:r>
-            <w:proofErr w:type="spellEnd"/>
+              <w:t>0.5h each</w:t>
+            </w:r>
           </w:p>
         </w:tc>
       </w:tr>
@@ -6346,7 +5646,6 @@
                 <w:lang w:eastAsia="de-DE"/>
               </w:rPr>
             </w:pPr>
-            <w:proofErr w:type="spellStart"/>
             <w:r>
               <w:rPr>
                 <w:rFonts w:ascii="Calibri" w:eastAsia="Times New Roman" w:hAnsi="Calibri" w:cs="Calibri"/>
@@ -6355,7 +5654,6 @@
               </w:rPr>
               <w:t>getDataFromAPI</w:t>
             </w:r>
-            <w:proofErr w:type="spellEnd"/>
           </w:p>
         </w:tc>
         <w:tc>
@@ -6398,10 +5696,7 @@
     <w:p/>
     <w:p/>
     <w:p/>
-    <w:p>
-      <w:bookmarkStart w:id="0" w:name="_GoBack"/>
-      <w:bookmarkEnd w:id="0"/>
-    </w:p>
+    <w:p/>
     <w:sectPr>
       <w:pgSz w:w="11906" w:h="16838"/>
       <w:pgMar w:top="1417" w:right="1417" w:bottom="1134" w:left="1417" w:header="708" w:footer="708" w:gutter="0"/>

</xml_diff>